<commit_message>
nouveauté + photo + diagram
</commit_message>
<xml_diff>
--- a/word.docx
+++ b/word.docx
@@ -4,8 +4,21 @@
   <w:body>
     <w:p>
       <w:r>
-        <w:t>1 – Application inspirée par Netflix avec l’apparence de Youtube</w:t>
-      </w:r>
+        <w:t xml:space="preserve">1 – Application inspirée par </w:t>
+      </w:r>
+      <w:proofErr w:type="spellStart"/>
+      <w:r>
+        <w:t>Netflix</w:t>
+      </w:r>
+      <w:proofErr w:type="spellEnd"/>
+      <w:r>
+        <w:t xml:space="preserve"> avec l’apparence de </w:t>
+      </w:r>
+      <w:proofErr w:type="spellStart"/>
+      <w:r>
+        <w:t>Youtube</w:t>
+      </w:r>
+      <w:proofErr w:type="spellEnd"/>
     </w:p>
     <w:p/>
     <w:p>
@@ -19,107 +32,47 @@
         <w:t>3 –</w:t>
       </w:r>
       <w:r>
-        <w:t xml:space="preserve"> Enregistrer la playlist dans un fichier xml</w:t>
-      </w:r>
-    </w:p>
-    <w:p>
-      <w:r>
-        <w:t>Navigation verticale</w:t>
-      </w:r>
-    </w:p>
-    <w:p/>
-    <w:p>
-      <w:r>
-        <w:t>(</w:t>
-      </w:r>
-    </w:p>
-    <w:p>
-      <w:r>
-        <w:t>(</w:t>
-      </w:r>
-      <w:r>
-        <w:t>Connexion ecrite dans un fichier texte</w:t>
-      </w:r>
-      <w:r>
-        <w:t>)</w:t>
-      </w:r>
-    </w:p>
-    <w:p>
-      <w:r>
-        <w:t>Accueil</w:t>
-      </w:r>
-    </w:p>
-    <w:p>
-      <w:r>
-        <w:t xml:space="preserve">Liste </w:t>
-      </w:r>
-    </w:p>
-    <w:p>
-      <w:r>
-        <w:t>Ma liste</w:t>
-      </w:r>
-    </w:p>
-    <w:p>
-      <w:r>
-        <w:t>suggestions</w:t>
-      </w:r>
-    </w:p>
-    <w:p>
+        <w:t xml:space="preserve"> Enregistrer la playlist dans un fichier </w:t>
+      </w:r>
+      <w:proofErr w:type="spellStart"/>
+      <w:r>
+        <w:t>xml</w:t>
+      </w:r>
+      <w:proofErr w:type="spellEnd"/>
+    </w:p>
+    <w:p>
+      <w:r>
+        <w:t>Images pour les films</w:t>
+      </w:r>
+    </w:p>
+    <w:p>
+      <w:proofErr w:type="spellStart"/>
+      <w:r>
+        <w:t>Modele</w:t>
+      </w:r>
+      <w:proofErr w:type="spellEnd"/>
+      <w:r>
+        <w:t xml:space="preserve"> pour la </w:t>
+      </w:r>
+      <w:proofErr w:type="spellStart"/>
+      <w:r>
+        <w:t>seralisation</w:t>
+      </w:r>
+      <w:proofErr w:type="spellEnd"/>
       <w:r>
         <w:t xml:space="preserve"> </w:t>
-      </w:r>
-      <w:r>
-        <w:t>)</w:t>
-      </w:r>
-    </w:p>
-    <w:p/>
-    <w:p>
-      <w:r>
-        <w:t>Barre verticale options selon page</w:t>
-      </w:r>
-    </w:p>
-    <w:p/>
-    <w:p>
-      <w:r>
-        <w:t>Page accueil 5 nouveautés</w:t>
-      </w:r>
-    </w:p>
-    <w:p/>
-    <w:p>
-      <w:r>
-        <w:t>Page liste affiche tout les produits avec images et informations</w:t>
-      </w:r>
-    </w:p>
-    <w:p/>
-    <w:p>
-      <w:r>
-        <w:t>Page maliste = playllist</w:t>
-      </w:r>
-    </w:p>
-    <w:p/>
-    <w:p>
-      <w:r>
-        <w:t>Suggestions Tp3</w:t>
-      </w:r>
-    </w:p>
-    <w:p/>
-    <w:p>
-      <w:r>
-        <w:t>Quand on clique sur qqch on peut ecouter voir un extrait ou ajouet a la playlist</w:t>
       </w:r>
       <w:bookmarkStart w:id="0" w:name="_GoBack"/>
       <w:bookmarkEnd w:id="0"/>
     </w:p>
+    <w:p>
+      <w:r>
+        <w:t>4 –</w:t>
+      </w:r>
+    </w:p>
     <w:p/>
     <w:p>
       <w:r>
-        <w:t>4 –</w:t>
-      </w:r>
-    </w:p>
-    <w:p/>
-    <w:p>
-      <w:r>
-        <w:lastRenderedPageBreak/>
         <w:t>5 –</w:t>
       </w:r>
     </w:p>

</xml_diff>